<commit_message>
Updated the Add List Use Case.
</commit_message>
<xml_diff>
--- a/src/docs/UseCases/AddList.docx
+++ b/src/docs/UseCases/AddList.docx
@@ -22,8 +22,6 @@
             <w:tcW w:w="1875" w:type="pct"/>
           </w:tcPr>
           <w:p>
-            <w:bookmarkStart w:id="0" w:name="_GoBack"/>
-            <w:bookmarkEnd w:id="0"/>
             <w:r>
               <w:t>Use case:</w:t>
             </w:r>
@@ -48,7 +46,15 @@
                 <w:sz w:val="24"/>
                 <w:szCs w:val="24"/>
               </w:rPr>
-              <w:t>Add Movie</w:t>
+              <w:t xml:space="preserve">Add </w:t>
+            </w:r>
+            <w:r>
+              <w:rPr>
+                <w:b/>
+                <w:sz w:val="24"/>
+                <w:szCs w:val="24"/>
+              </w:rPr>
+              <w:t>List</w:t>
             </w:r>
           </w:p>
         </w:tc>
@@ -74,7 +80,7 @@
           </w:tcPr>
           <w:p>
             <w:r>
-              <w:t>Users, WS Provider</w:t>
+              <w:t>Users</w:t>
             </w:r>
           </w:p>
         </w:tc>
@@ -100,7 +106,13 @@
           </w:tcPr>
           <w:p>
             <w:r>
-              <w:t>Add a movie to the list the user chooses.</w:t>
+              <w:t>Add a</w:t>
+            </w:r>
+            <w:r>
+              <w:t xml:space="preserve"> list to the system</w:t>
+            </w:r>
+            <w:r>
+              <w:t>.</w:t>
             </w:r>
           </w:p>
         </w:tc>
@@ -126,10 +138,19 @@
           </w:tcPr>
           <w:p>
             <w:r>
-              <w:t>A User either scans (via camera) a barcode of types in the name of a movie they would</w:t>
-            </w:r>
-            <w:r>
-              <w:t xml:space="preserve"> like to store in a list. The system retrieves information about the requested movie and stores it in the desired list. On completion, the system provides the User with information about the movie.</w:t>
+              <w:t xml:space="preserve">A User </w:t>
+            </w:r>
+            <w:r>
+              <w:t>creates a list in the system.</w:t>
+            </w:r>
+            <w:r>
+              <w:t xml:space="preserve"> On completion, the system provides the </w:t>
+            </w:r>
+            <w:r>
+              <w:t>list to the user</w:t>
+            </w:r>
+            <w:r>
+              <w:t>.</w:t>
             </w:r>
           </w:p>
         </w:tc>
@@ -181,7 +202,10 @@
           </w:tcPr>
           <w:p>
             <w:r>
-              <w:t>User must be connected to the internet.</w:t>
+              <w:t>The list must not already exist</w:t>
+            </w:r>
+            <w:r>
+              <w:t>.</w:t>
             </w:r>
           </w:p>
         </w:tc>
@@ -195,13 +219,8 @@
             <w:tcW w:w="1875" w:type="pct"/>
           </w:tcPr>
           <w:p>
-            <w:proofErr w:type="spellStart"/>
-            <w:r>
-              <w:t>Postconditions</w:t>
-            </w:r>
-            <w:proofErr w:type="spellEnd"/>
-            <w:r>
-              <w:t>:</w:t>
+            <w:r>
+              <w:t>Postconditions:</w:t>
             </w:r>
           </w:p>
         </w:tc>
@@ -212,7 +231,13 @@
           </w:tcPr>
           <w:p>
             <w:r>
-              <w:t>The movie is added to the selected list.</w:t>
+              <w:t xml:space="preserve">The </w:t>
+            </w:r>
+            <w:r>
+              <w:t>list is added to the system</w:t>
+            </w:r>
+            <w:r>
+              <w:t>.</w:t>
             </w:r>
           </w:p>
         </w:tc>
@@ -341,7 +366,13 @@
               <w:ind w:left="360"/>
             </w:pPr>
             <w:r>
-              <w:t>This use case begins when a User desires to add a movie to a list.</w:t>
+              <w:t xml:space="preserve">This use case begins when a User desires to add a </w:t>
+            </w:r>
+            <w:r>
+              <w:t>list to the system</w:t>
+            </w:r>
+            <w:r>
+              <w:t>.</w:t>
             </w:r>
           </w:p>
           <w:p>
@@ -354,42 +385,30 @@
               <w:ind w:left="360"/>
             </w:pPr>
             <w:r>
-              <w:t>The User uses their phones camera to acquire the UPC Barcode of a movie</w:t>
-            </w:r>
-            <w:r>
-              <w:t>.</w:t>
-            </w:r>
-          </w:p>
+              <w:t>The User uses the</w:t>
+            </w:r>
+            <w:r>
+              <w:t xml:space="preserve"> Add List feature of the application.</w:t>
+            </w:r>
+          </w:p>
+          <w:p/>
           <w:p/>
           <w:p>
             <w:pPr>
               <w:pStyle w:val="ListParagraph"/>
               <w:numPr>
                 <w:ilvl w:val="0"/>
-                <w:numId w:val="2"/>
-              </w:numPr>
-              <w:ind w:left="360"/>
-            </w:pPr>
-            <w:r>
-              <w:t>The User selects a list to add the movie to.</w:t>
-            </w:r>
-          </w:p>
-          <w:p>
-            <w:pPr>
-              <w:pStyle w:val="ListParagraph"/>
-              <w:ind w:left="360"/>
-            </w:pPr>
-          </w:p>
-          <w:p>
-            <w:pPr>
-              <w:pStyle w:val="ListParagraph"/>
-              <w:numPr>
-                <w:ilvl w:val="0"/>
-                <w:numId w:val="6"/>
+                <w:numId w:val="7"/>
               </w:numPr>
             </w:pPr>
             <w:r>
-              <w:t>The User views the updated movie list.</w:t>
+              <w:t xml:space="preserve">The User </w:t>
+            </w:r>
+            <w:r>
+              <w:t>views the newly created empty list</w:t>
+            </w:r>
+            <w:r>
+              <w:t>.</w:t>
             </w:r>
           </w:p>
         </w:tc>
@@ -408,28 +427,25 @@
               </w:numPr>
             </w:pPr>
             <w:r>
-              <w:t>The system will contact the WS Provider to obtain information about the movie</w:t>
+              <w:t xml:space="preserve">The system </w:t>
+            </w:r>
+            <w:r>
+              <w:t>creates the new list with the provided list name</w:t>
             </w:r>
             <w:r>
               <w:t>.</w:t>
             </w:r>
-          </w:p>
-          <w:p>
-            <w:pPr>
-              <w:pStyle w:val="ListParagraph"/>
-              <w:ind w:left="360"/>
-            </w:pPr>
           </w:p>
           <w:p>
             <w:pPr>
               <w:pStyle w:val="ListParagraph"/>
               <w:numPr>
                 <w:ilvl w:val="0"/>
-                <w:numId w:val="4"/>
+                <w:numId w:val="3"/>
               </w:numPr>
             </w:pPr>
             <w:r>
-              <w:t>The system updates the selected list and displays it to the User.</w:t>
+              <w:t>The system provides the newly created empty list to the User.</w:t>
             </w:r>
           </w:p>
         </w:tc>
@@ -495,46 +511,6 @@
               <w:gridCol w:w="856"/>
               <w:gridCol w:w="8547"/>
             </w:tblGrid>
-            <w:tr>
-              <w:trPr>
-                <w:trHeight w:val="290"/>
-              </w:trPr>
-              <w:tc>
-                <w:tcPr>
-                  <w:tcW w:w="455" w:type="pct"/>
-                </w:tcPr>
-                <w:p>
-                  <w:r>
-                    <w:t>Line 2</w:t>
-                  </w:r>
-                  <w:r>
-                    <w:t>:</w:t>
-                  </w:r>
-                </w:p>
-              </w:tc>
-              <w:tc>
-                <w:tcPr>
-                  <w:tcW w:w="4545" w:type="pct"/>
-                </w:tcPr>
-                <w:p>
-                  <w:r>
-                    <w:t>The Barcode was read incorrectly.</w:t>
-                  </w:r>
-                  <w:r>
-                    <w:t xml:space="preserve"> </w:t>
-                  </w:r>
-                  <w:r>
-                    <w:t>Indicate error.</w:t>
-                  </w:r>
-                  <w:r>
-                    <w:t xml:space="preserve"> </w:t>
-                  </w:r>
-                  <w:r>
-                    <w:t>Return to Step1.</w:t>
-                  </w:r>
-                </w:p>
-              </w:tc>
-            </w:tr>
             <w:tr>
               <w:trPr>
                 <w:trHeight w:val="290"/>
@@ -558,10 +534,7 @@
                 </w:tcPr>
                 <w:p>
                   <w:r>
-                    <w:t>Unable to connect to WS Provider.</w:t>
-                  </w:r>
-                  <w:r>
-                    <w:t xml:space="preserve"> </w:t>
+                    <w:t xml:space="preserve">The list already exists in the system. </w:t>
                   </w:r>
                   <w:r>
                     <w:t>Indicate error.</w:t>
@@ -570,19 +543,21 @@
                     <w:t xml:space="preserve"> </w:t>
                   </w:r>
                   <w:r>
-                    <w:t>Store UPC for when connection returns.</w:t>
-                  </w:r>
-                  <w:r>
-                    <w:t xml:space="preserve"> </w:t>
-                  </w:r>
-                  <w:r>
-                    <w:t>Exit.</w:t>
+                    <w:t>Return to Step1.</w:t>
                   </w:r>
                 </w:p>
                 <w:p>
                   <w:r>
-                    <w:t>Invalid UPC. Indicate error. Return to Step1.</w:t>
+                    <w:t>Invalid list title. Indicate error</w:t>
                   </w:r>
+                  <w:r>
+                    <w:t>.</w:t>
+                  </w:r>
+                  <w:r>
+                    <w:t xml:space="preserve"> Return to Step1.</w:t>
+                  </w:r>
+                  <w:bookmarkStart w:id="0" w:name="_GoBack"/>
+                  <w:bookmarkEnd w:id="0"/>
                 </w:p>
               </w:tc>
             </w:tr>
@@ -1050,6 +1025,95 @@
     </w:lvl>
   </w:abstractNum>
   <w:abstractNum w:abstractNumId="5">
+    <w:nsid w:val="6EAE5EE4"/>
+    <w:multiLevelType w:val="hybridMultilevel"/>
+    <w:tmpl w:val="1A0CA6F4"/>
+    <w:lvl w:ilvl="0" w:tplc="D0A4D7B6">
+      <w:start w:val="5"/>
+      <w:numFmt w:val="decimal"/>
+      <w:lvlText w:val="%1."/>
+      <w:lvlJc w:val="left"/>
+      <w:pPr>
+        <w:ind w:left="360" w:hanging="360"/>
+      </w:pPr>
+      <w:rPr>
+        <w:rFonts w:hint="default"/>
+      </w:rPr>
+    </w:lvl>
+    <w:lvl w:ilvl="1" w:tplc="04090019" w:tentative="1">
+      <w:start w:val="1"/>
+      <w:numFmt w:val="lowerLetter"/>
+      <w:lvlText w:val="%2."/>
+      <w:lvlJc w:val="left"/>
+      <w:pPr>
+        <w:ind w:left="1080" w:hanging="360"/>
+      </w:pPr>
+    </w:lvl>
+    <w:lvl w:ilvl="2" w:tplc="0409001B" w:tentative="1">
+      <w:start w:val="1"/>
+      <w:numFmt w:val="lowerRoman"/>
+      <w:lvlText w:val="%3."/>
+      <w:lvlJc w:val="right"/>
+      <w:pPr>
+        <w:ind w:left="1800" w:hanging="180"/>
+      </w:pPr>
+    </w:lvl>
+    <w:lvl w:ilvl="3" w:tplc="0409000F" w:tentative="1">
+      <w:start w:val="1"/>
+      <w:numFmt w:val="decimal"/>
+      <w:lvlText w:val="%4."/>
+      <w:lvlJc w:val="left"/>
+      <w:pPr>
+        <w:ind w:left="2520" w:hanging="360"/>
+      </w:pPr>
+    </w:lvl>
+    <w:lvl w:ilvl="4" w:tplc="04090019" w:tentative="1">
+      <w:start w:val="1"/>
+      <w:numFmt w:val="lowerLetter"/>
+      <w:lvlText w:val="%5."/>
+      <w:lvlJc w:val="left"/>
+      <w:pPr>
+        <w:ind w:left="3240" w:hanging="360"/>
+      </w:pPr>
+    </w:lvl>
+    <w:lvl w:ilvl="5" w:tplc="0409001B" w:tentative="1">
+      <w:start w:val="1"/>
+      <w:numFmt w:val="lowerRoman"/>
+      <w:lvlText w:val="%6."/>
+      <w:lvlJc w:val="right"/>
+      <w:pPr>
+        <w:ind w:left="3960" w:hanging="180"/>
+      </w:pPr>
+    </w:lvl>
+    <w:lvl w:ilvl="6" w:tplc="0409000F" w:tentative="1">
+      <w:start w:val="1"/>
+      <w:numFmt w:val="decimal"/>
+      <w:lvlText w:val="%7."/>
+      <w:lvlJc w:val="left"/>
+      <w:pPr>
+        <w:ind w:left="4680" w:hanging="360"/>
+      </w:pPr>
+    </w:lvl>
+    <w:lvl w:ilvl="7" w:tplc="04090019" w:tentative="1">
+      <w:start w:val="1"/>
+      <w:numFmt w:val="lowerLetter"/>
+      <w:lvlText w:val="%8."/>
+      <w:lvlJc w:val="left"/>
+      <w:pPr>
+        <w:ind w:left="5400" w:hanging="360"/>
+      </w:pPr>
+    </w:lvl>
+    <w:lvl w:ilvl="8" w:tplc="0409001B" w:tentative="1">
+      <w:start w:val="1"/>
+      <w:numFmt w:val="lowerRoman"/>
+      <w:lvlText w:val="%9."/>
+      <w:lvlJc w:val="right"/>
+      <w:pPr>
+        <w:ind w:left="6120" w:hanging="180"/>
+      </w:pPr>
+    </w:lvl>
+  </w:abstractNum>
+  <w:abstractNum w:abstractNumId="6">
     <w:nsid w:val="6F67158C"/>
     <w:multiLevelType w:val="hybridMultilevel"/>
     <w:tmpl w:val="2E20D214"/>
@@ -1136,7 +1200,7 @@
     </w:lvl>
   </w:abstractNum>
   <w:num w:numId="1">
-    <w:abstractNumId w:val="5"/>
+    <w:abstractNumId w:val="6"/>
   </w:num>
   <w:num w:numId="2">
     <w:abstractNumId w:val="2"/>
@@ -1152,6 +1216,9 @@
   </w:num>
   <w:num w:numId="6">
     <w:abstractNumId w:val="3"/>
+  </w:num>
+  <w:num w:numId="7">
+    <w:abstractNumId w:val="5"/>
   </w:num>
 </w:numbering>
 </file>

</xml_diff>